<commit_message>
Entity Structure - Svistyn
</commit_message>
<xml_diff>
--- a/Documentation/Entity.docx
+++ b/Documentation/Entity.docx
@@ -9,11 +9,13 @@
         <w:jc w:val="center"/>
         <w:rPr/>
       </w:pPr>
-      <w:bookmarkStart w:id="0" w:name="__DdeLink__131_134232102"/>
+      <w:bookmarkStart w:id="0" w:name="__DdeLink__83_571929758"/>
+      <w:bookmarkStart w:id="1" w:name="__DdeLink__131_134232102"/>
       <w:r>
         <w:rPr/>
         <w:t xml:space="preserve">Entity Structure - </w:t>
       </w:r>
+      <w:bookmarkEnd w:id="1"/>
       <w:bookmarkEnd w:id="0"/>
       <w:r>
         <w:rPr/>
@@ -294,11 +296,7 @@
       </w:r>
       <w:r>
         <w:rPr/>
-        <w:t xml:space="preserve">roles &gt; </w:t>
-      </w:r>
-      <w:r>
-        <w:rPr/>
-        <w:t>Json</w:t>
+        <w:t>roles &gt; Json</w:t>
       </w:r>
     </w:p>
     <w:p>
@@ -939,8 +937,8 @@
         <w:rPr/>
         <w:t>usage &gt; Relation with Entity FileUsage OneToOne</w:t>
       </w:r>
-      <w:bookmarkStart w:id="1" w:name="_GoBack"/>
-      <w:bookmarkEnd w:id="1"/>
+      <w:bookmarkStart w:id="2" w:name="_GoBack"/>
+      <w:bookmarkEnd w:id="2"/>
       <w:r>
         <w:rPr/>
         <w:t xml:space="preserve"> &gt; Not needed Future integration</w:t>

</xml_diff>